<commit_message>
Introduction edits are done
</commit_message>
<xml_diff>
--- a/Documentation/9 - Sources of Information/references.docx
+++ b/Documentation/9 - Sources of Information/references.docx
@@ -13,6 +13,32 @@
           <w:rPr>
             <w:rStyle w:val="Hyperlink"/>
           </w:rPr>
+          <w:t>https://www.altexsoft.com/blog/travel/history-of-flight-booking-crss-gds-distribution-travel-agencies-and-online-reservations/</w:t>
+        </w:r>
+      </w:hyperlink>
+      <w:r>
+        <w:t xml:space="preserve"> </w:t>
+      </w:r>
+    </w:p>
+    <w:p>
+      <w:hyperlink r:id="rId5" w:history="1">
+        <w:r>
+          <w:rPr>
+            <w:rStyle w:val="Hyperlink"/>
+          </w:rPr>
+          <w:t>https://www.icao.int/sustainability/Pages/Economic-Impacts-of-COVID-19.aspx</w:t>
+        </w:r>
+      </w:hyperlink>
+      <w:r>
+        <w:t xml:space="preserve"> </w:t>
+      </w:r>
+    </w:p>
+    <w:p>
+      <w:hyperlink r:id="rId6" w:history="1">
+        <w:r>
+          <w:rPr>
+            <w:rStyle w:val="Hyperlink"/>
+          </w:rPr>
           <w:t>https://qatestlab.com/resources/knowledge-center/big-bang-testing/</w:t>
         </w:r>
       </w:hyperlink>
@@ -23,7 +49,7 @@
           <w:rStyle w:val="Hyperlink"/>
         </w:rPr>
       </w:pPr>
-      <w:hyperlink r:id="rId5" w:history="1">
+      <w:hyperlink r:id="rId7" w:history="1">
         <w:r>
           <w:rPr>
             <w:rStyle w:val="Hyperlink"/>
@@ -48,7 +74,7 @@
       </w:r>
     </w:p>
     <w:p>
-      <w:hyperlink r:id="rId6" w:history="1">
+      <w:hyperlink r:id="rId8" w:history="1">
         <w:r>
           <w:rPr>
             <w:rStyle w:val="Hyperlink"/>

</xml_diff>